<commit_message>
Se modifica archivo 2.6
Se realiza modificacion por solicitud de jefe de proyecto.

- Se agregar referencias.
</commit_message>
<xml_diff>
--- a/Fase 2/Evidencias Grupales/2.6_GuiaEstudiante_Fase 2_Informe Final Proyecto APT (Español).docx
+++ b/Fase 2/Evidencias Grupales/2.6_GuiaEstudiante_Fase 2_Informe Final Proyecto APT (Español).docx
@@ -242,7 +242,7 @@
                         <pic:cNvPicPr preferRelativeResize="0"/>
                       </pic:nvPicPr>
                       <pic:blipFill>
-                        <a:blip r:embed="rId7"/>
+                        <a:blip r:embed="rId8"/>
                         <a:srcRect/>
                         <a:stretch>
                           <a:fillRect/>
@@ -2856,7 +2856,7 @@
               </w:rPr>
               <w:t xml:space="preserve">Enlace GitHub: </w:t>
             </w:r>
-            <w:hyperlink r:id="rId8">
+            <w:hyperlink r:id="rId9">
               <w:r>
                 <w:rPr>
                   <w:b w:val="1"/>
@@ -2901,7 +2901,7 @@
               </w:rPr>
               <w:t xml:space="preserve">Enlace Trello: </w:t>
             </w:r>
-            <w:hyperlink r:id="rId9">
+            <w:hyperlink r:id="rId10">
               <w:r>
                 <w:rPr>
                   <w:b w:val="1"/>
@@ -3297,8 +3297,470 @@
         </w:rPr>
       </w:r>
     </w:p>
+    <w:p>
+      <w:pPr>
+        <w:rPr/>
+      </w:pPr>
+      <w:r>
+        <w:rPr>
+          <w:rtl w:val="0"/>
+        </w:rPr>
+      </w:r>
+    </w:p>
+    <w:p>
+      <w:pPr>
+        <w:rPr/>
+      </w:pPr>
+      <w:r>
+        <w:br w:type="page"/>
+      </w:r>
+      <w:r>
+        <w:rPr>
+          <w:rtl w:val="0"/>
+        </w:rPr>
+      </w:r>
+    </w:p>
+    <w:p>
+      <w:pPr>
+        <w:pStyle w:val="Heading1"/>
+        <w:spacing w:after="0" w:line="480" w:lineRule="auto"/>
+        <w:rPr>
+          <w:i w:val="1"/>
+          <w:sz w:val="32"/>
+          <w:szCs w:val="32"/>
+        </w:rPr>
+      </w:pPr>
+      <w:bookmarkStart w:colFirst="0" w:colLast="0" w:name="_heading=h.1tw458rc6kyn" w:id="0"/>
+      <w:bookmarkEnd w:id="0"/>
+      <w:r>
+        <w:rPr>
+          <w:i w:val="1"/>
+          <w:sz w:val="32"/>
+          <w:szCs w:val="32"/>
+          <w:rtl w:val="0"/>
+        </w:rPr>
+        <w:t xml:space="preserve">Referencias</w:t>
+      </w:r>
+    </w:p>
+    <w:p>
+      <w:pPr>
+        <w:rPr>
+          <w:i w:val="1"/>
+          <w:sz w:val="16"/>
+          <w:szCs w:val="16"/>
+        </w:rPr>
+      </w:pPr>
+      <w:r>
+        <w:rPr>
+          <w:i w:val="1"/>
+          <w:sz w:val="16"/>
+          <w:szCs w:val="16"/>
+          <w:rtl w:val="0"/>
+        </w:rPr>
+        <w:t xml:space="preserve">Estos son enlaces a sitios web con los que se apoyaron para realizar el proyecto</w:t>
+      </w:r>
+    </w:p>
+    <w:p>
+      <w:pPr>
+        <w:spacing w:after="0" w:line="360" w:lineRule="auto"/>
+        <w:jc w:val="center"/>
+        <w:rPr>
+          <w:b w:val="1"/>
+        </w:rPr>
+      </w:pPr>
+      <w:r>
+        <w:rPr>
+          <w:b w:val="1"/>
+          <w:i w:val="1"/>
+          <w:rtl w:val="0"/>
+        </w:rPr>
+        <w:t xml:space="preserve">Desarrollo API Y APP</w:t>
+      </w:r>
+      <w:r>
+        <w:rPr>
+          <w:rtl w:val="0"/>
+        </w:rPr>
+      </w:r>
+    </w:p>
+    <w:p>
+      <w:pPr>
+        <w:spacing w:after="0" w:line="480" w:lineRule="auto"/>
+        <w:ind w:left="720"/>
+        <w:rPr/>
+      </w:pPr>
+      <w:r>
+        <w:rPr>
+          <w:i w:val="1"/>
+          <w:rtl w:val="0"/>
+        </w:rPr>
+        <w:t xml:space="preserve">Documentation</w:t>
+      </w:r>
+      <w:r>
+        <w:rPr>
+          <w:rtl w:val="0"/>
+        </w:rPr>
+        <w:t xml:space="preserve">. (n.d.). PHP. Retrieved November 23, 2024, from </w:t>
+      </w:r>
+      <w:hyperlink r:id="rId11">
+        <w:r>
+          <w:rPr>
+            <w:color w:val="1155cc"/>
+            <w:u w:val="single"/>
+            <w:rtl w:val="0"/>
+          </w:rPr>
+          <w:t xml:space="preserve">https://www.php.net/docs.php</w:t>
+        </w:r>
+      </w:hyperlink>
+      <w:r>
+        <w:rPr>
+          <w:rtl w:val="0"/>
+        </w:rPr>
+        <w:t xml:space="preserve"> </w:t>
+      </w:r>
+    </w:p>
+    <w:p>
+      <w:pPr>
+        <w:spacing w:after="0" w:line="480" w:lineRule="auto"/>
+        <w:ind w:left="720"/>
+        <w:rPr/>
+      </w:pPr>
+      <w:r>
+        <w:rPr>
+          <w:i w:val="1"/>
+          <w:rtl w:val="0"/>
+        </w:rPr>
+        <w:t xml:space="preserve">Ionicons: Premium Open Source Icon Pack for Ionic Framework</w:t>
+      </w:r>
+      <w:r>
+        <w:rPr>
+          <w:rtl w:val="0"/>
+        </w:rPr>
+        <w:t xml:space="preserve">. (n.d.). Ionic.io. Retrieved November 23, 2024, from </w:t>
+      </w:r>
+      <w:hyperlink r:id="rId12">
+        <w:r>
+          <w:rPr>
+            <w:color w:val="1155cc"/>
+            <w:u w:val="single"/>
+            <w:rtl w:val="0"/>
+          </w:rPr>
+          <w:t xml:space="preserve">https://ionic.io/ionicons</w:t>
+        </w:r>
+      </w:hyperlink>
+      <w:r>
+        <w:rPr>
+          <w:rtl w:val="0"/>
+        </w:rPr>
+        <w:t xml:space="preserve"> </w:t>
+      </w:r>
+    </w:p>
+    <w:p>
+      <w:pPr>
+        <w:spacing w:after="0" w:line="480" w:lineRule="auto"/>
+        <w:ind w:left="720"/>
+        <w:rPr/>
+      </w:pPr>
+      <w:r>
+        <w:rPr>
+          <w:i w:val="1"/>
+          <w:rtl w:val="0"/>
+        </w:rPr>
+        <w:t xml:space="preserve">Open-Source UI Toolkit to Create Your Own Mobile Apps</w:t>
+      </w:r>
+      <w:r>
+        <w:rPr>
+          <w:rtl w:val="0"/>
+        </w:rPr>
+        <w:t xml:space="preserve">. (n.d.). Ionic Framework. Retrieved November 23, 2024, from </w:t>
+      </w:r>
+      <w:hyperlink r:id="rId13">
+        <w:r>
+          <w:rPr>
+            <w:color w:val="1155cc"/>
+            <w:u w:val="single"/>
+            <w:rtl w:val="0"/>
+          </w:rPr>
+          <w:t xml:space="preserve">https://ionicframework.com/docs</w:t>
+        </w:r>
+      </w:hyperlink>
+      <w:r>
+        <w:rPr>
+          <w:rtl w:val="0"/>
+        </w:rPr>
+        <w:t xml:space="preserve"> </w:t>
+      </w:r>
+    </w:p>
+    <w:p>
+      <w:pPr>
+        <w:spacing w:after="0" w:line="480" w:lineRule="auto"/>
+        <w:ind w:left="720"/>
+        <w:rPr/>
+      </w:pPr>
+      <w:r>
+        <w:rPr>
+          <w:rtl w:val="0"/>
+        </w:rPr>
+        <w:t xml:space="preserve">stackoverflow. (n.d.). </w:t>
+      </w:r>
+      <w:r>
+        <w:rPr>
+          <w:i w:val="1"/>
+          <w:rtl w:val="0"/>
+        </w:rPr>
+        <w:t xml:space="preserve">Auto documenting REST API in PHP</w:t>
+      </w:r>
+      <w:r>
+        <w:rPr>
+          <w:rtl w:val="0"/>
+        </w:rPr>
+        <w:t xml:space="preserve">. stackoverflow. </w:t>
+      </w:r>
+      <w:hyperlink r:id="rId14">
+        <w:r>
+          <w:rPr>
+            <w:color w:val="1155cc"/>
+            <w:u w:val="single"/>
+            <w:rtl w:val="0"/>
+          </w:rPr>
+          <w:t xml:space="preserve">https://stackoverflow.com/questions/5315524/auto-documenting-rest-api-in-php</w:t>
+        </w:r>
+      </w:hyperlink>
+      <w:r>
+        <w:rPr>
+          <w:rtl w:val="0"/>
+        </w:rPr>
+        <w:t xml:space="preserve"> </w:t>
+      </w:r>
+    </w:p>
+    <w:p>
+      <w:pPr>
+        <w:spacing w:after="0" w:line="480" w:lineRule="auto"/>
+        <w:ind w:left="720"/>
+        <w:rPr/>
+      </w:pPr>
+      <w:r>
+        <w:rPr>
+          <w:rtl w:val="0"/>
+        </w:rPr>
+        <w:t xml:space="preserve">YourProgrammer. (2021, 01 30). </w:t>
+      </w:r>
+      <w:r>
+        <w:rPr>
+          <w:i w:val="1"/>
+          <w:rtl w:val="0"/>
+        </w:rPr>
+        <w:t xml:space="preserve">#1 Creating Database and connecting it | Ionic 5 PHP MySQL CRUD Operations | Ionic 5 Tutorials</w:t>
+      </w:r>
+      <w:r>
+        <w:rPr>
+          <w:rtl w:val="0"/>
+        </w:rPr>
+        <w:t xml:space="preserve">. Youtube. </w:t>
+      </w:r>
+      <w:hyperlink r:id="rId15">
+        <w:r>
+          <w:rPr>
+            <w:color w:val="1155cc"/>
+            <w:u w:val="single"/>
+            <w:rtl w:val="0"/>
+          </w:rPr>
+          <w:t xml:space="preserve">https://www.youtube.com/watch?v=Ep47SAOCD3k&amp;list=PLGg5NUnTrEVbwbPqf19NUI35XsNQqy2G3</w:t>
+        </w:r>
+      </w:hyperlink>
+      <w:r>
+        <w:rPr>
+          <w:rtl w:val="0"/>
+        </w:rPr>
+        <w:t xml:space="preserve"> </w:t>
+      </w:r>
+    </w:p>
+    <w:p>
+      <w:pPr>
+        <w:spacing w:after="0" w:line="480" w:lineRule="auto"/>
+        <w:ind w:left="720"/>
+        <w:jc w:val="both"/>
+        <w:rPr/>
+      </w:pPr>
+      <w:r>
+        <w:rPr>
+          <w:rtl w:val="0"/>
+        </w:rPr>
+      </w:r>
+    </w:p>
+    <w:p>
+      <w:pPr>
+        <w:jc w:val="center"/>
+        <w:rPr/>
+      </w:pPr>
+      <w:r>
+        <w:rPr>
+          <w:b w:val="1"/>
+          <w:i w:val="1"/>
+          <w:rtl w:val="0"/>
+        </w:rPr>
+        <w:t xml:space="preserve">Metodología Scrum.</w:t>
+      </w:r>
+      <w:r>
+        <w:rPr>
+          <w:rtl w:val="0"/>
+        </w:rPr>
+      </w:r>
+    </w:p>
+    <w:p>
+      <w:pPr>
+        <w:spacing w:line="360" w:lineRule="auto"/>
+        <w:ind w:left="0" w:firstLine="0"/>
+        <w:jc w:val="both"/>
+        <w:rPr/>
+      </w:pPr>
+      <w:r>
+        <w:rPr>
+          <w:rtl w:val="0"/>
+        </w:rPr>
+        <w:t xml:space="preserve">Sutherland, J., &amp; Schwaber, K. (2020). </w:t>
+      </w:r>
+      <w:r>
+        <w:rPr>
+          <w:i w:val="1"/>
+          <w:rtl w:val="0"/>
+        </w:rPr>
+        <w:t xml:space="preserve">The Scrum guide</w:t>
+      </w:r>
+      <w:r>
+        <w:rPr>
+          <w:rtl w:val="0"/>
+        </w:rPr>
+        <w:t xml:space="preserve">. Scrum.org. </w:t>
+      </w:r>
+    </w:p>
+    <w:p>
+      <w:pPr>
+        <w:spacing w:line="360" w:lineRule="auto"/>
+        <w:ind w:left="720" w:firstLine="0"/>
+        <w:jc w:val="both"/>
+        <w:rPr>
+          <w:color w:val="1155cc"/>
+          <w:u w:val="single"/>
+        </w:rPr>
+      </w:pPr>
+      <w:hyperlink r:id="rId16">
+        <w:r>
+          <w:rPr>
+            <w:color w:val="1155cc"/>
+            <w:u w:val="single"/>
+            <w:rtl w:val="0"/>
+          </w:rPr>
+          <w:t xml:space="preserve">https://scrumguides.org/docs/scrumguide/v2020/2020-Scrum-Guide-US.pdf</w:t>
+        </w:r>
+      </w:hyperlink>
+      <w:r>
+        <w:rPr>
+          <w:rtl w:val="0"/>
+        </w:rPr>
+      </w:r>
+    </w:p>
+    <w:p>
+      <w:pPr>
+        <w:spacing w:line="360" w:lineRule="auto"/>
+        <w:ind w:left="0" w:firstLine="0"/>
+        <w:jc w:val="both"/>
+        <w:rPr>
+          <w:sz w:val="20"/>
+          <w:szCs w:val="20"/>
+        </w:rPr>
+      </w:pPr>
+      <w:r>
+        <w:rPr>
+          <w:rtl w:val="0"/>
+        </w:rPr>
+        <w:t xml:space="preserve">Nimble Work. </w:t>
+      </w:r>
+      <w:r>
+        <w:rPr>
+          <w:i w:val="1"/>
+          <w:rtl w:val="0"/>
+        </w:rPr>
+        <w:t xml:space="preserve">(s. f.)</w:t>
+      </w:r>
+      <w:r>
+        <w:rPr>
+          <w:rtl w:val="0"/>
+        </w:rPr>
+        <w:t xml:space="preserve">. ¿Qué es la metodología Scrum? Y gestión de proyectos Scrum. </w:t>
+        <w:tab/>
+        <w:tab/>
+      </w:r>
+      <w:hyperlink r:id="rId17">
+        <w:r>
+          <w:rPr>
+            <w:color w:val="1155cc"/>
+            <w:u w:val="single"/>
+            <w:rtl w:val="0"/>
+          </w:rPr>
+          <w:t xml:space="preserve">https://www.nimblework.com/es/agile/que-es-scrum/</w:t>
+        </w:r>
+      </w:hyperlink>
+      <w:r>
+        <w:rPr>
+          <w:rtl w:val="0"/>
+        </w:rPr>
+      </w:r>
+    </w:p>
+    <w:p>
+      <w:pPr>
+        <w:spacing w:line="360" w:lineRule="auto"/>
+        <w:ind w:left="0" w:firstLine="0"/>
+        <w:jc w:val="both"/>
+        <w:rPr/>
+      </w:pPr>
+      <w:r>
+        <w:rPr>
+          <w:rtl w:val="0"/>
+        </w:rPr>
+        <w:t xml:space="preserve">Atlassian. (n.d.). </w:t>
+      </w:r>
+      <w:r>
+        <w:rPr>
+          <w:i w:val="1"/>
+          <w:rtl w:val="0"/>
+        </w:rPr>
+        <w:t xml:space="preserve">Qué es Scrum y cómo empezar, (s. f.)</w:t>
+      </w:r>
+      <w:r>
+        <w:rPr>
+          <w:rtl w:val="0"/>
+        </w:rPr>
+        <w:t xml:space="preserve">.</w:t>
+      </w:r>
+    </w:p>
+    <w:p>
+      <w:pPr>
+        <w:spacing w:line="360" w:lineRule="auto"/>
+        <w:ind w:left="0" w:firstLine="720"/>
+        <w:jc w:val="both"/>
+        <w:rPr>
+          <w:sz w:val="18"/>
+          <w:szCs w:val="18"/>
+        </w:rPr>
+      </w:pPr>
+      <w:hyperlink r:id="rId18">
+        <w:r>
+          <w:rPr>
+            <w:color w:val="1155cc"/>
+            <w:u w:val="single"/>
+            <w:rtl w:val="0"/>
+          </w:rPr>
+          <w:t xml:space="preserve">https://www.atlassian.com/es/agile/scrum</w:t>
+        </w:r>
+      </w:hyperlink>
+      <w:r>
+        <w:rPr>
+          <w:rtl w:val="0"/>
+        </w:rPr>
+      </w:r>
+    </w:p>
     <w:sectPr>
-      <w:headerReference r:id="rId10" w:type="default"/>
+      <w:headerReference r:id="rId19" w:type="default"/>
       <w:pgSz w:h="16838" w:w="11906" w:orient="portrait"/>
       <w:pgMar w:bottom="1417" w:top="1417" w:left="1701" w:right="1701" w:header="708" w:footer="708"/>
       <w:pgNumType w:start="1"/>
@@ -4902,8 +5364,87 @@
 
 <file path=customXML/item1.xml><?xml version="1.0" encoding="utf-8"?>
 <go:gDocsCustomXmlDataStorage xmlns:go="http://customooxmlschemas.google.com/" xmlns:r="http://schemas.openxmlformats.org/officeDocument/2006/relationships" uri="GoogleDocsCustomDataVersion2">
-  <go:docsCustomData xmlns:go="http://customooxmlschemas.google.com/" roundtripDataSignature="AMtx7mjGqToEuzicS5pLpwS3EYsAR3F3UQ==">CgMxLjAaHwoBMBIaChgICVIUChJ0YWJsZS41Nm95NzA2bmF0Nm84AHIhMTMyTWJpV05IR1ZaclNfZnJJSEs3Zi1GSENkbDliN1pn</go:docsCustomData>
+  <go:docsCustomData xmlns:go="http://customooxmlschemas.google.com/" roundtripDataSignature="AMtx7miZfpR1RIBI2pXIggTJ9jyeXkxo6Q==">CgMxLjAaHwoBMBIaChgICVIUChJ0YWJsZS41Nm95NzA2bmF0Nm8yDmguMXR3NDU4cmM2a3luOAByITEzMk1iaVdOSEdWWnJTX2ZySUhLN2YtRkhDZGw5YjdaZw==</go:docsCustomData>
 </go:gDocsCustomXmlDataStorage>
+</file>
+
+<file path=customXML/item2.xml><?xml version="1.0" encoding="utf-8"?>
+<b:Sources xmlns:b="http://schemas.openxmlformats.org/officeDocument/2006/bibliography" StyleName="APA" SelectedStyle="/APASixthEditionOfficeOnline.xsl" Version="6">
+  <b:Source>
+    <b:Tag>source1</b:Tag>
+    <b:SourceType>DocumentFromInternetSite</b:SourceType>
+    <b:DayAccessed>23</b:DayAccessed>
+    <b:MonthAccessed>November</b:MonthAccessed>
+    <b:Title>Open-Source UI Toolkit to Create Your Own Mobile Apps</b:Title>
+    <b:URL>https://ionicframework.com/docs</b:URL>
+    <b:InternetSiteTitle>Ionic Framework</b:InternetSiteTitle>
+    <b:YearAccessed>2024</b:YearAccessed>
+    <b:Gdcea>{"AccessedType":"Website"}</b:Gdcea>
+  </b:Source>
+  <b:Source>
+    <b:Tag>source2</b:Tag>
+    <b:SourceType>DocumentFromInternetSite</b:SourceType>
+    <b:Publisher>PHP</b:Publisher>
+    <b:Title>Autenticación HTTP con PHP</b:Title>
+    <b:InternetSiteTitle>PHP</b:InternetSiteTitle>
+    <b:Gdcea>{"AccessedType":"Website"}</b:Gdcea>
+  </b:Source>
+  <b:Source>
+    <b:Tag>source3</b:Tag>
+    <b:SourceType>DocumentFromInternetSite</b:SourceType>
+    <b:Day>30</b:Day>
+    <b:Month>01</b:Month>
+    <b:Title>#1 Creating Database and connecting it | Ionic 5 PHP MySQL CRUD Operations | Ionic 5 Tutorials</b:Title>
+    <b:URL>https://www.youtube.com/watch?v=Ep47SAOCD3k&amp;list=PLGg5NUnTrEVbwbPqf19NUI35XsNQqy2G3</b:URL>
+    <b:InternetSiteTitle>Youtube</b:InternetSiteTitle>
+    <b:Year>2021</b:Year>
+    <b:Gdcea>{"AccessedType":"Website"}</b:Gdcea>
+    <b:Author>
+      <b:Author>
+        <b:NameList>
+          <b:Person>
+            <b:First>YourProgrammer</b:First>
+          </b:Person>
+        </b:NameList>
+      </b:Author>
+    </b:Author>
+  </b:Source>
+  <b:Source>
+    <b:Tag>source4</b:Tag>
+    <b:SourceType>DocumentFromInternetSite</b:SourceType>
+    <b:Title>Auto documenting REST API in PHP</b:Title>
+    <b:URL>https://stackoverflow.com/questions/5315524/auto-documenting-rest-api-in-php</b:URL>
+    <b:InternetSiteTitle>stackoverflow</b:InternetSiteTitle>
+    <b:Gdcea>{"AccessedType":"Website"}</b:Gdcea>
+    <b:Author>
+      <b:Author>
+        <b:Corporate>stackoverflow</b:Corporate>
+      </b:Author>
+    </b:Author>
+  </b:Source>
+  <b:Source>
+    <b:Tag>source5</b:Tag>
+    <b:SourceType>DocumentFromInternetSite</b:SourceType>
+    <b:DayAccessed>23</b:DayAccessed>
+    <b:MonthAccessed>November</b:MonthAccessed>
+    <b:Title>Ionicons: Premium Open Source Icon Pack for Ionic Framework</b:Title>
+    <b:URL>https://ionic.io/ionicons</b:URL>
+    <b:InternetSiteTitle>Ionic.io</b:InternetSiteTitle>
+    <b:YearAccessed>2024</b:YearAccessed>
+    <b:Gdcea>{"AccessedType":"Website"}</b:Gdcea>
+  </b:Source>
+  <b:Source>
+    <b:Tag>source6</b:Tag>
+    <b:SourceType>DocumentFromInternetSite</b:SourceType>
+    <b:DayAccessed>23</b:DayAccessed>
+    <b:MonthAccessed>November</b:MonthAccessed>
+    <b:Title>Documentation</b:Title>
+    <b:URL>https://www.php.net/docs.php</b:URL>
+    <b:InternetSiteTitle>PHP</b:InternetSiteTitle>
+    <b:YearAccessed>2024</b:YearAccessed>
+    <b:Gdcea>{"AccessedType":"Website"}</b:Gdcea>
+  </b:Source>
+</b:Sources>
 </file>
 
 <file path=customXML/itemProps1.xml><?xml version="1.0" encoding="utf-8"?>
@@ -4913,4 +5454,12 @@
     <ds:schemaRef ds:uri="http://customooxmlschemas.google.com/"/>
   </ds:schemaRefs>
 </ds:datastoreItem>
+</file>
+
+<file path=customXML/itemProps2.xml><?xml version="1.0" encoding="utf-8"?>
+<ds:datastoreItem xmlns:ds="http://schemas.openxmlformats.org/officeDocument/2006/customXml" ds:itemID="{22222222-1234-1234-1234-123412341234}">
+  <ds:schemaRefs>
+    <ds:schemaRef ds:uri="http://schemas.openxmlformats.org/officeDocument/2006/bibliography"/>
+  </ds:schemaRefs>
+</ds:datastoreItem>
 </file>
</xml_diff>